<commit_message>
Git and GitHub are included as topics to study for the Final Exam
</commit_message>
<xml_diff>
--- a/Python Topics for The Final Exam_Stevensct02.docx
+++ b/Python Topics for The Final Exam_Stevensct02.docx
@@ -588,6 +588,184 @@
       </w:pPr>
       <w:r>
         <w:t>Reading and writing to text and CSV files</w:t>
+      </w:r>
+    </w:p>
+    <w:p>
+      <w:pPr>
+        <w:numPr>
+          <w:ilvl w:val="0"/>
+          <w:numId w:val="4"/>
+        </w:numPr>
+        <w:spacing w:before="100" w:beforeAutospacing="1" w:after="100" w:afterAutospacing="1"/>
+        <w:rPr>
+          <w:rFonts w:ascii="Times New Roman" w:hAnsi="Times New Roman" w:cs="Times New Roman"/>
+          <w:b/>
+          <w:bCs/>
+          <w:sz w:val="24"/>
+        </w:rPr>
+      </w:pPr>
+      <w:proofErr w:type="spellStart"/>
+      <w:r>
+        <w:rPr>
+          <w:rFonts w:ascii="Times New Roman" w:hAnsi="Times New Roman" w:cs="Times New Roman"/>
+          <w:b/>
+          <w:bCs/>
+          <w:sz w:val="24"/>
+          <w:lang w:val="es-ES"/>
+        </w:rPr>
+        <w:t>Git</w:t>
+      </w:r>
+      <w:proofErr w:type="spellEnd"/>
+      <w:r>
+        <w:rPr>
+          <w:rFonts w:ascii="Times New Roman" w:hAnsi="Times New Roman" w:cs="Times New Roman"/>
+          <w:b/>
+          <w:bCs/>
+          <w:sz w:val="24"/>
+          <w:lang w:val="es-ES"/>
+        </w:rPr>
+        <w:t xml:space="preserve"> and GitHub</w:t>
+      </w:r>
+    </w:p>
+    <w:p>
+      <w:pPr>
+        <w:pStyle w:val="ListParagraph"/>
+        <w:numPr>
+          <w:ilvl w:val="1"/>
+          <w:numId w:val="4"/>
+        </w:numPr>
+        <w:rPr>
+          <w:rFonts w:cs="Times New Roman"/>
+          <w:color w:val="000000" w:themeColor="text1"/>
+          <w:lang w:val="en-US"/>
+        </w:rPr>
+      </w:pPr>
+      <w:r>
+        <w:rPr>
+          <w:rFonts w:cs="Times New Roman"/>
+          <w:color w:val="000000" w:themeColor="text1"/>
+          <w:lang w:val="en-US"/>
+        </w:rPr>
+        <w:t>How Git and GitHub work</w:t>
+      </w:r>
+    </w:p>
+    <w:p>
+      <w:pPr>
+        <w:pStyle w:val="ListParagraph"/>
+        <w:numPr>
+          <w:ilvl w:val="1"/>
+          <w:numId w:val="4"/>
+        </w:numPr>
+        <w:rPr>
+          <w:rFonts w:cs="Times New Roman"/>
+          <w:color w:val="000000" w:themeColor="text1"/>
+          <w:lang w:val="en-US"/>
+        </w:rPr>
+      </w:pPr>
+      <w:r>
+        <w:rPr>
+          <w:rFonts w:cs="Times New Roman"/>
+          <w:color w:val="000000" w:themeColor="text1"/>
+        </w:rPr>
+        <w:t>Explanation of the process for including changes in a local repository</w:t>
+      </w:r>
+      <w:r>
+        <w:rPr>
+          <w:rFonts w:cs="Times New Roman"/>
+          <w:color w:val="000000" w:themeColor="text1"/>
+          <w:lang w:val="en-US"/>
+        </w:rPr>
+        <w:t xml:space="preserve"> (working directory, staging area, and local repository)</w:t>
+      </w:r>
+    </w:p>
+    <w:p>
+      <w:pPr>
+        <w:pStyle w:val="ListParagraph"/>
+        <w:numPr>
+          <w:ilvl w:val="1"/>
+          <w:numId w:val="4"/>
+        </w:numPr>
+        <w:rPr>
+          <w:rFonts w:cs="Times New Roman"/>
+          <w:color w:val="000000" w:themeColor="text1"/>
+          <w:lang w:val="en-US"/>
+        </w:rPr>
+      </w:pPr>
+      <w:r>
+        <w:rPr>
+          <w:rFonts w:cs="Times New Roman"/>
+          <w:color w:val="000000" w:themeColor="text1"/>
+          <w:lang w:val="en-US"/>
+        </w:rPr>
+        <w:t>Commands to include changes in a local repository (</w:t>
+      </w:r>
+      <w:r>
+        <w:rPr>
+          <w:rFonts w:ascii="Courier New" w:hAnsi="Courier New" w:cs="Courier New"/>
+          <w:color w:val="000000" w:themeColor="text1"/>
+          <w:sz w:val="20"/>
+          <w:szCs w:val="20"/>
+          <w:lang w:val="en-US"/>
+        </w:rPr>
+        <w:t>git status, git add, and git commit -m ‘comment’</w:t>
+      </w:r>
+      <w:r>
+        <w:rPr>
+          <w:rFonts w:cs="Times New Roman"/>
+          <w:color w:val="000000" w:themeColor="text1"/>
+          <w:lang w:val="en-US"/>
+        </w:rPr>
+        <w:t>)</w:t>
+      </w:r>
+    </w:p>
+    <w:p>
+      <w:pPr>
+        <w:pStyle w:val="ListParagraph"/>
+        <w:numPr>
+          <w:ilvl w:val="1"/>
+          <w:numId w:val="4"/>
+        </w:numPr>
+        <w:rPr>
+          <w:rFonts w:cs="Times New Roman"/>
+          <w:color w:val="000000" w:themeColor="text1"/>
+          <w:lang w:val="en-US"/>
+        </w:rPr>
+      </w:pPr>
+      <w:r>
+        <w:rPr>
+          <w:rFonts w:cs="Times New Roman"/>
+          <w:color w:val="000000" w:themeColor="text1"/>
+          <w:lang w:val="en-US"/>
+        </w:rPr>
+        <w:t>How to push a local repository to a remote repository</w:t>
+      </w:r>
+    </w:p>
+    <w:p>
+      <w:pPr>
+        <w:pStyle w:val="ListParagraph"/>
+        <w:numPr>
+          <w:ilvl w:val="1"/>
+          <w:numId w:val="4"/>
+        </w:numPr>
+        <w:rPr>
+          <w:rFonts w:cs="Times New Roman"/>
+          <w:color w:val="000000" w:themeColor="text1"/>
+        </w:rPr>
+      </w:pPr>
+      <w:r>
+        <w:rPr>
+          <w:rFonts w:cs="Times New Roman"/>
+          <w:color w:val="000000" w:themeColor="text1"/>
+          <w:lang w:val="en-US"/>
+        </w:rPr>
+        <w:t>¿</w:t>
+      </w:r>
+      <w:r>
+        <w:rPr>
+          <w:rFonts w:cs="Times New Roman"/>
+          <w:color w:val="000000" w:themeColor="text1"/>
+        </w:rPr>
+        <w:t>What is the library called to integrate Git and Python?</w:t>
       </w:r>
     </w:p>
     <w:p>

</xml_diff>